<commit_message>
Hotfix to make filter work with noise
</commit_message>
<xml_diff>
--- a/Todo.docx
+++ b/Todo.docx
@@ -26,16 +26,7 @@
         <w:spacing w:line="240" w:lineRule="auto"/>
       </w:pPr>
       <w:r>
-        <w:t xml:space="preserve">Room volume to surface area is constrained by c etc. </w:t>
-      </w:r>
-      <w:r>
-        <w:t>Thus,</w:t>
-      </w:r>
-      <w:r>
-        <w:t xml:space="preserve"> taken safe volume of 10 10 10</w:t>
-      </w:r>
-      <w:r>
-        <w:t xml:space="preserve">. Best possible receiver source positions I found are </w:t>
+        <w:t xml:space="preserve">Room volume to surface area is constrained by c etc. Thus, taken safe volume of 10 10 10. Best possible receiver source positions I found are </w:t>
       </w:r>
       <w:r>
         <w:t>[9 9 9]</w:t>
@@ -106,8 +97,6 @@
           </wp:inline>
         </w:drawing>
       </w:r>
-      <w:bookmarkStart w:id="0" w:name="_GoBack"/>
-      <w:bookmarkEnd w:id="0"/>
     </w:p>
     <w:p>
       <w:pPr>
@@ -177,7 +166,28 @@
         <w:t xml:space="preserve">Also, using </w:t>
       </w:r>
       <w:r>
-        <w:t>standard sigma2v and sigma2w of 1e-13 instead of calculating also gives very bad results. Basically, I feel there is something wrong with the parameters I’m using as the filter is not very robust with respect to noise addition.</w:t>
+        <w:t>standard sigma2v and sigma2w of 1e-13 instead of calculating also gives very bad results. Basically, I feel there is something w</w:t>
+      </w:r>
+      <w:bookmarkStart w:id="0" w:name="_GoBack"/>
+      <w:bookmarkEnd w:id="0"/>
+      <w:r>
+        <w:t>rong with the parameters I’m using as the filter is not very robust with respect to noise addition.</w:t>
+      </w:r>
+    </w:p>
+    <w:p>
+      <w:r>
+        <w:t>//Hotfix: I just did an experiment and found that simply skipping back to index 1 after noise has been added, makes the filter work properly even with noise.</w:t>
+      </w:r>
+      <w:r>
+        <w:t xml:space="preserve"> </w:t>
+      </w:r>
+      <w:proofErr w:type="gramStart"/>
+      <w:r>
+        <w:t>Basically</w:t>
+      </w:r>
+      <w:proofErr w:type="gramEnd"/>
+      <w:r>
+        <w:t xml:space="preserve"> just resetting which part of input signal I’m using.</w:t>
       </w:r>
     </w:p>
     <w:p>

</xml_diff>

<commit_message>
bug report filed in Todo
</commit_message>
<xml_diff>
--- a/Todo.docx
+++ b/Todo.docx
@@ -166,31 +166,43 @@
         <w:t xml:space="preserve">Also, using </w:t>
       </w:r>
       <w:r>
-        <w:t>standard sigma2v and sigma2w of 1e-13 instead of calculating also gives very bad results. Basically, I feel there is something w</w:t>
+        <w:t>standard sigma2v and sigma2w of 1e-13 instead of calculating also gives very bad results. Basically, I feel there is something wrong with the parameters I’m using as the filter is not very robust with respect to noise addition.</w:t>
+      </w:r>
+    </w:p>
+    <w:p>
+      <w:r>
+        <w:t>//Hotfix: I just did an experiment and found that simply skipping back to index 1 after noise has been added, makes the filter work properly even with noise.</w:t>
+      </w:r>
+      <w:r>
+        <w:t xml:space="preserve"> </w:t>
       </w:r>
       <w:bookmarkStart w:id="0" w:name="_GoBack"/>
       <w:bookmarkEnd w:id="0"/>
       <w:r>
-        <w:t>rong with the parameters I’m using as the filter is not very robust with respect to noise addition.</w:t>
-      </w:r>
-    </w:p>
-    <w:p>
-      <w:r>
-        <w:t>//Hotfix: I just did an experiment and found that simply skipping back to index 1 after noise has been added, makes the filter work properly even with noise.</w:t>
-      </w:r>
-      <w:r>
-        <w:t xml:space="preserve"> </w:t>
-      </w:r>
-      <w:proofErr w:type="gramStart"/>
-      <w:r>
-        <w:t>Basically</w:t>
-      </w:r>
-      <w:proofErr w:type="gramEnd"/>
+        <w:t>Basically,</w:t>
+      </w:r>
       <w:r>
         <w:t xml:space="preserve"> just resetting which part of input signal I’m using.</w:t>
       </w:r>
     </w:p>
     <w:p>
+      <w:r>
+        <w:t>//Error in hotfix: The reason hotfix works is and normally it doesn’t is that without adding any noise, if index number is started at some number like 1000 instead of 1, the converging is very slow. Seems to stop at around 40% error.</w:t>
+      </w:r>
+      <w:r>
+        <w:t xml:space="preserve"> This is some major </w:t>
+      </w:r>
+      <w:r>
+        <w:t>issue,</w:t>
+      </w:r>
+      <w:r>
+        <w:t xml:space="preserve"> I think. The filter should work even if I start index at some random index. If this is fixed, </w:t>
+      </w:r>
+      <w:r>
+        <w:t>even the noise issue will be resolved.</w:t>
+      </w:r>
+    </w:p>
+    <w:p>
       <w:pPr>
         <w:rPr>
           <w:color w:val="FF0000"/>
@@ -223,6 +235,7 @@
     </w:p>
     <w:p>
       <w:r>
+        <w:lastRenderedPageBreak/>
         <w:t>Pending</w:t>
       </w:r>
     </w:p>

</xml_diff>

<commit_message>
Made minor changes and added report
</commit_message>
<xml_diff>
--- a/Todo.docx
+++ b/Todo.docx
@@ -176,86 +176,86 @@
       <w:r>
         <w:t xml:space="preserve"> </w:t>
       </w:r>
+      <w:r>
+        <w:t>Basically,</w:t>
+      </w:r>
+      <w:r>
+        <w:t xml:space="preserve"> just resetting which part of input signal I’m using.</w:t>
+      </w:r>
+    </w:p>
+    <w:p>
+      <w:r>
+        <w:t>//Error in hotfix: The reason hotfix works is and normally it doesn’t is that without adding any noise, if index number is started at some number like 1000 instead of 1, the converging is very slow. Seems to stop at around 40% error.</w:t>
+      </w:r>
+      <w:r>
+        <w:t xml:space="preserve"> This is some major </w:t>
+      </w:r>
+      <w:r>
+        <w:t>issue,</w:t>
+      </w:r>
+      <w:r>
+        <w:t xml:space="preserve"> I think. The filter should work even if I start index at some random index. If this is fixed, </w:t>
+      </w:r>
+      <w:r>
+        <w:t>even the noise issue will be resolved.</w:t>
+      </w:r>
+    </w:p>
+    <w:p>
+      <w:pPr>
+        <w:rPr>
+          <w:color w:val="FF0000"/>
+        </w:rPr>
+      </w:pPr>
+      <w:r>
+        <w:rPr>
+          <w:color w:val="FF0000"/>
+        </w:rPr>
+        <w:t>C</w:t>
+      </w:r>
+      <w:r>
+        <w:rPr>
+          <w:color w:val="FF0000"/>
+        </w:rPr>
+        <w:t>lean</w:t>
+      </w:r>
+      <w:r>
+        <w:rPr>
+          <w:color w:val="FF0000"/>
+        </w:rPr>
+        <w:t>ing</w:t>
+      </w:r>
+      <w:r>
+        <w:rPr>
+          <w:color w:val="FF0000"/>
+        </w:rPr>
+        <w:t xml:space="preserve"> up</w:t>
+      </w:r>
+    </w:p>
+    <w:p>
+      <w:r>
+        <w:lastRenderedPageBreak/>
+        <w:t>Pending</w:t>
+      </w:r>
+    </w:p>
+    <w:p>
+      <w:pPr>
+        <w:rPr>
+          <w:color w:val="FF0000"/>
+        </w:rPr>
+      </w:pPr>
+      <w:r>
+        <w:rPr>
+          <w:color w:val="FF0000"/>
+        </w:rPr>
+        <w:t>Transmit beam forming for broadband signals</w:t>
+      </w:r>
+    </w:p>
+    <w:p>
+      <w:r>
+        <w:t>Ongoing</w:t>
+      </w:r>
       <w:bookmarkStart w:id="0" w:name="_GoBack"/>
       <w:bookmarkEnd w:id="0"/>
-      <w:r>
-        <w:t>Basically,</w:t>
-      </w:r>
-      <w:r>
-        <w:t xml:space="preserve"> just resetting which part of input signal I’m using.</w:t>
-      </w:r>
-    </w:p>
-    <w:p>
-      <w:r>
-        <w:t>//Error in hotfix: The reason hotfix works is and normally it doesn’t is that without adding any noise, if index number is started at some number like 1000 instead of 1, the converging is very slow. Seems to stop at around 40% error.</w:t>
-      </w:r>
-      <w:r>
-        <w:t xml:space="preserve"> This is some major </w:t>
-      </w:r>
-      <w:r>
-        <w:t>issue,</w:t>
-      </w:r>
-      <w:r>
-        <w:t xml:space="preserve"> I think. The filter should work even if I start index at some random index. If this is fixed, </w:t>
-      </w:r>
-      <w:r>
-        <w:t>even the noise issue will be resolved.</w:t>
-      </w:r>
-    </w:p>
-    <w:p>
-      <w:pPr>
-        <w:rPr>
-          <w:color w:val="FF0000"/>
-        </w:rPr>
-      </w:pPr>
-      <w:r>
-        <w:rPr>
-          <w:color w:val="FF0000"/>
-        </w:rPr>
-        <w:t>C</w:t>
-      </w:r>
-      <w:r>
-        <w:rPr>
-          <w:color w:val="FF0000"/>
-        </w:rPr>
-        <w:t>lean</w:t>
-      </w:r>
-      <w:r>
-        <w:rPr>
-          <w:color w:val="FF0000"/>
-        </w:rPr>
-        <w:t>ing</w:t>
-      </w:r>
-      <w:r>
-        <w:rPr>
-          <w:color w:val="FF0000"/>
-        </w:rPr>
-        <w:t xml:space="preserve"> up</w:t>
-      </w:r>
-    </w:p>
-    <w:p>
-      <w:r>
-        <w:lastRenderedPageBreak/>
-        <w:t>Pending</w:t>
-      </w:r>
-    </w:p>
-    <w:p>
-      <w:pPr>
-        <w:rPr>
-          <w:color w:val="FF0000"/>
-        </w:rPr>
-      </w:pPr>
-      <w:r>
-        <w:rPr>
-          <w:color w:val="FF0000"/>
-        </w:rPr>
-        <w:t>Transmit beam forming for broadband signals</w:t>
-      </w:r>
-    </w:p>
-    <w:p>
-      <w:r>
-        <w:t>Pending</w:t>
-      </w:r>
     </w:p>
     <w:sectPr>
       <w:pgSz w:w="11906" w:h="16838"/>

</xml_diff>

<commit_message>
Reduced control points, removed redundant convolutions, added speaker array
</commit_message>
<xml_diff>
--- a/Todo.docx
+++ b/Todo.docx
@@ -234,7 +234,7 @@
     <w:p>
       <w:r>
         <w:lastRenderedPageBreak/>
-        <w:t>Pending</w:t>
+        <w:t>Done</w:t>
       </w:r>
     </w:p>
     <w:p>
@@ -252,7 +252,7 @@
     </w:p>
     <w:p>
       <w:r>
-        <w:t>Ongoing</w:t>
+        <w:t>BACC done. Rest pending.</w:t>
       </w:r>
       <w:bookmarkStart w:id="0" w:name="_GoBack"/>
       <w:bookmarkEnd w:id="0"/>

</xml_diff>